<commit_message>
Fixed XML formatting issue
</commit_message>
<xml_diff>
--- a/tariff-reference/mfn_schedule/output/classification/classification_01.docx
+++ b/tariff-reference/mfn_schedule/output/classification/classification_01.docx
@@ -96,7 +96,7 @@
         </w:trPr>
         <w:tc>
           <w:tcPr>
-            <w:tcW w:w="20" w:type="pct"/>
+            <w:tcW w:w="15" w:type="pct"/>
           </w:tcPr>
           <w:p>
             <w:pPr>
@@ -109,7 +109,7 @@
         </w:tc>
         <w:tc>
           <w:tcPr>
-            <w:tcW w:w="60" w:type="pct"/>
+            <w:tcW w:w="85" w:type="pct"/>
           </w:tcPr>
           <w:p>
             <w:pPr>

</xml_diff>

<commit_message>
Updated MFN schedule to include external Word files for chapter and section notes
</commit_message>
<xml_diff>
--- a/tariff-reference/mfn_schedule/output/classification/classification_01.docx
+++ b/tariff-reference/mfn_schedule/output/classification/classification_01.docx
@@ -5,36 +5,89 @@
     <w:p>
       <w:pPr>
         <w:pStyle w:val="Heading1"/>
+        <w:rPr>
+          <w:rFonts w:cs="Times New Roman (Headings CS)"/>
+          <w:caps/>
+          <w:smallCaps w:val="0"/>
+        </w:rPr>
       </w:pPr>
       <w:r>
+        <w:rPr>
+          <w:rFonts w:cs="Times New Roman (Headings CS)"/>
+          <w:caps/>
+          <w:smallCaps w:val="0"/>
+        </w:rPr>
         <w:t>Section I</w:t>
       </w:r>
       <w:r>
+        <w:rPr>
+          <w:rFonts w:cs="Times New Roman (Headings CS)"/>
+          <w:caps/>
+          <w:smallCaps w:val="0"/>
+        </w:rPr>
         <w:br/>
         <w:t>Live animals; animal products</w:t>
       </w:r>
     </w:p>
+    <w:p/>
     <w:p>
       <w:pPr>
         <w:pStyle w:val="Heading3"/>
       </w:pPr>
       <w:r>
-        <w:t>There are important section notes for this part of the tariff:</w:t>
+        <w:t>Section Notes</w:t>
       </w:r>
     </w:p>
     <w:p>
+      <w:pPr>
+        <w:pStyle w:val="ListParagraph"/>
+        <w:numPr>
+          <w:ilvl w:val="0"/>
+          <w:numId w:val="11"/>
+        </w:numPr>
+        <w:ind w:left="357" w:hanging="357"/>
+        <w:contextualSpacing w:val="0"/>
+      </w:pPr>
       <w:r>
-        <w:t>1. Any reference in this section to a particular genus or species of an animal, except where the context otherwise requires, includes a reference to the young of that genus or species.</w:t>
+        <w:t>Any reference in this section to a particular genus or species of an animal, except where the context otherwise requires, includes a reference to the young of that genus or species.</w:t>
       </w:r>
     </w:p>
     <w:p>
+      <w:pPr>
+        <w:pStyle w:val="ListParagraph"/>
+        <w:numPr>
+          <w:ilvl w:val="0"/>
+          <w:numId w:val="11"/>
+        </w:numPr>
+        <w:ind w:left="357" w:hanging="357"/>
+        <w:contextualSpacing w:val="0"/>
+      </w:pPr>
       <w:r>
-        <w:t>2. Except where the context otherwise requires, throughout the nomenclature any reference to 'dried' products also covers products which have been dehydrated, evaporated or freeze-dried.</w:t>
+        <w:t>Except where the context otherwise requires, throughout the classi</w:t>
+      </w:r>
+      <w:bookmarkStart w:id="0" w:name="_GoBack"/>
+      <w:bookmarkEnd w:id="0"/>
+      <w:r>
+        <w:t>fication any reference to 'dried' products also covers products which have been dehydrated, evaporated or freeze-dried.</w:t>
       </w:r>
     </w:p>
+    <w:p/>
     <w:p>
+      <w:pPr>
+        <w:jc w:val="center"/>
+        <w:rPr>
+          <w:b/>
+          <w:sz w:val="24"/>
+          <w:szCs w:val="24"/>
+        </w:rPr>
+      </w:pPr>
       <w:r>
-        <w:t/>
+        <w:rPr>
+          <w:b/>
+          <w:sz w:val="24"/>
+          <w:szCs w:val="24"/>
+        </w:rPr>
+        <w:t>SECTION I</w:t>
       </w:r>
     </w:p>
     <w:p>
@@ -58,23 +111,79 @@
       </w:r>
     </w:p>
     <w:p>
+      <w:pPr>
+        <w:numPr>
+          <w:ilvl w:val="0"/>
+          <w:numId w:val="8"/>
+        </w:numPr>
+      </w:pPr>
       <w:r>
-        <w:t>1. This chapter covers all live animals except:</w:t>
+        <w:t>This chapter covers all live animals except:</w:t>
       </w:r>
     </w:p>
     <w:p>
+      <w:pPr>
+        <w:numPr>
+          <w:ilvl w:val="1"/>
+          <w:numId w:val="8"/>
+        </w:numPr>
+      </w:pPr>
       <w:r>
-        <w:t>(a) fish and crustaceans, molluscs and other aquatic invertebrates, of heading 0301, 0306, 0307 or 0308;</w:t>
+        <w:t>fish and crustaceans, molluscs and other aquatic invertebrates, of heading 0301, 0306, 0307 or 0308;</w:t>
       </w:r>
     </w:p>
     <w:p>
+      <w:pPr>
+        <w:numPr>
+          <w:ilvl w:val="1"/>
+          <w:numId w:val="8"/>
+        </w:numPr>
+      </w:pPr>
       <w:r>
-        <w:t>(b) cultures of micro-organisms and other products of heading 3002; and</w:t>
+        <w:t>cultures of micro-organisms and other products of heading 3002; and</w:t>
       </w:r>
     </w:p>
     <w:p>
+      <w:pPr>
+        <w:numPr>
+          <w:ilvl w:val="1"/>
+          <w:numId w:val="8"/>
+        </w:numPr>
+      </w:pPr>
       <w:r>
-        <w:t>(c) animals of heading 9508.</w:t>
+        <w:t>animals of heading 9508.</w:t>
+      </w:r>
+    </w:p>
+    <w:p>
+      <w:pPr>
+        <w:numPr>
+          <w:ilvl w:val="0"/>
+          <w:numId w:val="8"/>
+        </w:numPr>
+      </w:pPr>
+      <w:r>
+        <w:t xml:space="preserve">In this chapter </w:t>
+      </w:r>
+      <w:r>
+        <w:t>“</w:t>
+      </w:r>
+      <w:r>
+        <w:t>purebred breeding animal</w:t>
+      </w:r>
+      <w:r>
+        <w:t xml:space="preserve">” </w:t>
+      </w:r>
+      <w:r>
+        <w:t xml:space="preserve">is defined as in </w:t>
+      </w:r>
+      <w:r>
+        <w:t>(</w:t>
+      </w:r>
+      <w:r>
+        <w:t>UK law equivalent to reg 1012/2016</w:t>
+      </w:r>
+      <w:r>
+        <w:t>)</w:t>
       </w:r>
     </w:p>
     <w:p>
@@ -9928,27 +10037,14 @@
     <w:r>
       <w:t xml:space="preserve"> of </w:t>
     </w:r>
-    <w:r>
-      <w:fldChar w:fldCharType="begin"/>
-    </w:r>
-    <w:r>
-      <w:instrText xml:space="preserve"> NUMPAGES   \* MERGEFORMAT </w:instrText>
-    </w:r>
-    <w:r>
-      <w:fldChar w:fldCharType="separate"/>
-    </w:r>
-    <w:r>
-      <w:rPr>
-        <w:noProof/>
-      </w:rPr>
-      <w:t>4</w:t>
-    </w:r>
-    <w:r>
-      <w:rPr>
-        <w:noProof/>
-      </w:rPr>
-      <w:fldChar w:fldCharType="end"/>
-    </w:r>
+    <w:fldSimple w:instr=" NUMPAGES   \* MERGEFORMAT ">
+      <w:r>
+        <w:rPr>
+          <w:noProof/>
+        </w:rPr>
+        <w:t>4</w:t>
+      </w:r>
+    </w:fldSimple>
   </w:p>
 </w:ftr>
 </file>
@@ -10025,6 +10121,383 @@
     </w:lvl>
   </w:abstractNum>
   <w:abstractNum w:abstractNumId="1" w15:restartNumberingAfterBreak="0">
+    <w:nsid w:val="04B8235F"/>
+    <w:multiLevelType w:val="hybridMultilevel"/>
+    <w:tmpl w:val="7A9AD26A"/>
+    <w:lvl w:ilvl="0" w:tplc="0409000F">
+      <w:start w:val="1"/>
+      <w:numFmt w:val="decimal"/>
+      <w:lvlText w:val="%1."/>
+      <w:lvlJc w:val="left"/>
+      <w:pPr>
+        <w:ind w:left="720" w:hanging="360"/>
+      </w:pPr>
+    </w:lvl>
+    <w:lvl w:ilvl="1" w:tplc="04090019" w:tentative="1">
+      <w:start w:val="1"/>
+      <w:numFmt w:val="lowerLetter"/>
+      <w:lvlText w:val="%2."/>
+      <w:lvlJc w:val="left"/>
+      <w:pPr>
+        <w:ind w:left="1440" w:hanging="360"/>
+      </w:pPr>
+    </w:lvl>
+    <w:lvl w:ilvl="2" w:tplc="0409001B" w:tentative="1">
+      <w:start w:val="1"/>
+      <w:numFmt w:val="lowerRoman"/>
+      <w:lvlText w:val="%3."/>
+      <w:lvlJc w:val="right"/>
+      <w:pPr>
+        <w:ind w:left="2160" w:hanging="180"/>
+      </w:pPr>
+    </w:lvl>
+    <w:lvl w:ilvl="3" w:tplc="0409000F" w:tentative="1">
+      <w:start w:val="1"/>
+      <w:numFmt w:val="decimal"/>
+      <w:lvlText w:val="%4."/>
+      <w:lvlJc w:val="left"/>
+      <w:pPr>
+        <w:ind w:left="2880" w:hanging="360"/>
+      </w:pPr>
+    </w:lvl>
+    <w:lvl w:ilvl="4" w:tplc="04090019" w:tentative="1">
+      <w:start w:val="1"/>
+      <w:numFmt w:val="lowerLetter"/>
+      <w:lvlText w:val="%5."/>
+      <w:lvlJc w:val="left"/>
+      <w:pPr>
+        <w:ind w:left="3600" w:hanging="360"/>
+      </w:pPr>
+    </w:lvl>
+    <w:lvl w:ilvl="5" w:tplc="0409001B" w:tentative="1">
+      <w:start w:val="1"/>
+      <w:numFmt w:val="lowerRoman"/>
+      <w:lvlText w:val="%6."/>
+      <w:lvlJc w:val="right"/>
+      <w:pPr>
+        <w:ind w:left="4320" w:hanging="180"/>
+      </w:pPr>
+    </w:lvl>
+    <w:lvl w:ilvl="6" w:tplc="0409000F" w:tentative="1">
+      <w:start w:val="1"/>
+      <w:numFmt w:val="decimal"/>
+      <w:lvlText w:val="%7."/>
+      <w:lvlJc w:val="left"/>
+      <w:pPr>
+        <w:ind w:left="5040" w:hanging="360"/>
+      </w:pPr>
+    </w:lvl>
+    <w:lvl w:ilvl="7" w:tplc="04090019" w:tentative="1">
+      <w:start w:val="1"/>
+      <w:numFmt w:val="lowerLetter"/>
+      <w:lvlText w:val="%8."/>
+      <w:lvlJc w:val="left"/>
+      <w:pPr>
+        <w:ind w:left="5760" w:hanging="360"/>
+      </w:pPr>
+    </w:lvl>
+    <w:lvl w:ilvl="8" w:tplc="0409001B" w:tentative="1">
+      <w:start w:val="1"/>
+      <w:numFmt w:val="lowerRoman"/>
+      <w:lvlText w:val="%9."/>
+      <w:lvlJc w:val="right"/>
+      <w:pPr>
+        <w:ind w:left="6480" w:hanging="180"/>
+      </w:pPr>
+    </w:lvl>
+  </w:abstractNum>
+  <w:abstractNum w:abstractNumId="2" w15:restartNumberingAfterBreak="0">
+    <w:nsid w:val="09681D3B"/>
+    <w:multiLevelType w:val="hybridMultilevel"/>
+    <w:tmpl w:val="AE9296E4"/>
+    <w:lvl w:ilvl="0" w:tplc="0409000F">
+      <w:start w:val="1"/>
+      <w:numFmt w:val="decimal"/>
+      <w:lvlText w:val="%1."/>
+      <w:lvlJc w:val="left"/>
+      <w:pPr>
+        <w:ind w:left="720" w:hanging="360"/>
+      </w:pPr>
+      <w:rPr>
+        <w:rFonts w:hint="default"/>
+      </w:rPr>
+    </w:lvl>
+    <w:lvl w:ilvl="1" w:tplc="04090019" w:tentative="1">
+      <w:start w:val="1"/>
+      <w:numFmt w:val="lowerLetter"/>
+      <w:lvlText w:val="%2."/>
+      <w:lvlJc w:val="left"/>
+      <w:pPr>
+        <w:ind w:left="1440" w:hanging="360"/>
+      </w:pPr>
+    </w:lvl>
+    <w:lvl w:ilvl="2" w:tplc="0409001B" w:tentative="1">
+      <w:start w:val="1"/>
+      <w:numFmt w:val="lowerRoman"/>
+      <w:lvlText w:val="%3."/>
+      <w:lvlJc w:val="right"/>
+      <w:pPr>
+        <w:ind w:left="2160" w:hanging="180"/>
+      </w:pPr>
+    </w:lvl>
+    <w:lvl w:ilvl="3" w:tplc="0409000F" w:tentative="1">
+      <w:start w:val="1"/>
+      <w:numFmt w:val="decimal"/>
+      <w:lvlText w:val="%4."/>
+      <w:lvlJc w:val="left"/>
+      <w:pPr>
+        <w:ind w:left="2880" w:hanging="360"/>
+      </w:pPr>
+    </w:lvl>
+    <w:lvl w:ilvl="4" w:tplc="04090019" w:tentative="1">
+      <w:start w:val="1"/>
+      <w:numFmt w:val="lowerLetter"/>
+      <w:lvlText w:val="%5."/>
+      <w:lvlJc w:val="left"/>
+      <w:pPr>
+        <w:ind w:left="3600" w:hanging="360"/>
+      </w:pPr>
+    </w:lvl>
+    <w:lvl w:ilvl="5" w:tplc="0409001B" w:tentative="1">
+      <w:start w:val="1"/>
+      <w:numFmt w:val="lowerRoman"/>
+      <w:lvlText w:val="%6."/>
+      <w:lvlJc w:val="right"/>
+      <w:pPr>
+        <w:ind w:left="4320" w:hanging="180"/>
+      </w:pPr>
+    </w:lvl>
+    <w:lvl w:ilvl="6" w:tplc="0409000F" w:tentative="1">
+      <w:start w:val="1"/>
+      <w:numFmt w:val="decimal"/>
+      <w:lvlText w:val="%7."/>
+      <w:lvlJc w:val="left"/>
+      <w:pPr>
+        <w:ind w:left="5040" w:hanging="360"/>
+      </w:pPr>
+    </w:lvl>
+    <w:lvl w:ilvl="7" w:tplc="04090019" w:tentative="1">
+      <w:start w:val="1"/>
+      <w:numFmt w:val="lowerLetter"/>
+      <w:lvlText w:val="%8."/>
+      <w:lvlJc w:val="left"/>
+      <w:pPr>
+        <w:ind w:left="5760" w:hanging="360"/>
+      </w:pPr>
+    </w:lvl>
+    <w:lvl w:ilvl="8" w:tplc="0409001B" w:tentative="1">
+      <w:start w:val="1"/>
+      <w:numFmt w:val="lowerRoman"/>
+      <w:lvlText w:val="%9."/>
+      <w:lvlJc w:val="right"/>
+      <w:pPr>
+        <w:ind w:left="6480" w:hanging="180"/>
+      </w:pPr>
+    </w:lvl>
+  </w:abstractNum>
+  <w:abstractNum w:abstractNumId="3" w15:restartNumberingAfterBreak="0">
+    <w:nsid w:val="2F8C4A27"/>
+    <w:multiLevelType w:val="hybridMultilevel"/>
+    <w:tmpl w:val="6B96F080"/>
+    <w:lvl w:ilvl="0" w:tplc="0409000F">
+      <w:start w:val="1"/>
+      <w:numFmt w:val="decimal"/>
+      <w:lvlText w:val="%1."/>
+      <w:lvlJc w:val="left"/>
+      <w:pPr>
+        <w:ind w:left="720" w:hanging="360"/>
+      </w:pPr>
+      <w:rPr>
+        <w:rFonts w:hint="default"/>
+      </w:rPr>
+    </w:lvl>
+    <w:lvl w:ilvl="1" w:tplc="04090019" w:tentative="1">
+      <w:start w:val="1"/>
+      <w:numFmt w:val="lowerLetter"/>
+      <w:lvlText w:val="%2."/>
+      <w:lvlJc w:val="left"/>
+      <w:pPr>
+        <w:ind w:left="1440" w:hanging="360"/>
+      </w:pPr>
+    </w:lvl>
+    <w:lvl w:ilvl="2" w:tplc="0409001B" w:tentative="1">
+      <w:start w:val="1"/>
+      <w:numFmt w:val="lowerRoman"/>
+      <w:lvlText w:val="%3."/>
+      <w:lvlJc w:val="right"/>
+      <w:pPr>
+        <w:ind w:left="2160" w:hanging="180"/>
+      </w:pPr>
+    </w:lvl>
+    <w:lvl w:ilvl="3" w:tplc="0409000F" w:tentative="1">
+      <w:start w:val="1"/>
+      <w:numFmt w:val="decimal"/>
+      <w:lvlText w:val="%4."/>
+      <w:lvlJc w:val="left"/>
+      <w:pPr>
+        <w:ind w:left="2880" w:hanging="360"/>
+      </w:pPr>
+    </w:lvl>
+    <w:lvl w:ilvl="4" w:tplc="04090019" w:tentative="1">
+      <w:start w:val="1"/>
+      <w:numFmt w:val="lowerLetter"/>
+      <w:lvlText w:val="%5."/>
+      <w:lvlJc w:val="left"/>
+      <w:pPr>
+        <w:ind w:left="3600" w:hanging="360"/>
+      </w:pPr>
+    </w:lvl>
+    <w:lvl w:ilvl="5" w:tplc="0409001B" w:tentative="1">
+      <w:start w:val="1"/>
+      <w:numFmt w:val="lowerRoman"/>
+      <w:lvlText w:val="%6."/>
+      <w:lvlJc w:val="right"/>
+      <w:pPr>
+        <w:ind w:left="4320" w:hanging="180"/>
+      </w:pPr>
+    </w:lvl>
+    <w:lvl w:ilvl="6" w:tplc="0409000F" w:tentative="1">
+      <w:start w:val="1"/>
+      <w:numFmt w:val="decimal"/>
+      <w:lvlText w:val="%7."/>
+      <w:lvlJc w:val="left"/>
+      <w:pPr>
+        <w:ind w:left="5040" w:hanging="360"/>
+      </w:pPr>
+    </w:lvl>
+    <w:lvl w:ilvl="7" w:tplc="04090019" w:tentative="1">
+      <w:start w:val="1"/>
+      <w:numFmt w:val="lowerLetter"/>
+      <w:lvlText w:val="%8."/>
+      <w:lvlJc w:val="left"/>
+      <w:pPr>
+        <w:ind w:left="5760" w:hanging="360"/>
+      </w:pPr>
+    </w:lvl>
+    <w:lvl w:ilvl="8" w:tplc="0409001B" w:tentative="1">
+      <w:start w:val="1"/>
+      <w:numFmt w:val="lowerRoman"/>
+      <w:lvlText w:val="%9."/>
+      <w:lvlJc w:val="right"/>
+      <w:pPr>
+        <w:ind w:left="6480" w:hanging="180"/>
+      </w:pPr>
+    </w:lvl>
+  </w:abstractNum>
+  <w:abstractNum w:abstractNumId="4" w15:restartNumberingAfterBreak="0">
+    <w:nsid w:val="31D91E76"/>
+    <w:multiLevelType w:val="multilevel"/>
+    <w:tmpl w:val="B35EB526"/>
+    <w:lvl w:ilvl="0">
+      <w:start w:val="1"/>
+      <w:numFmt w:val="decimal"/>
+      <w:lvlText w:val="%1."/>
+      <w:lvlJc w:val="left"/>
+      <w:pPr>
+        <w:tabs>
+          <w:tab w:val="num" w:pos="720"/>
+        </w:tabs>
+        <w:ind w:left="720" w:hanging="720"/>
+      </w:pPr>
+    </w:lvl>
+    <w:lvl w:ilvl="1">
+      <w:start w:val="1"/>
+      <w:numFmt w:val="decimal"/>
+      <w:lvlText w:val="%2."/>
+      <w:lvlJc w:val="left"/>
+      <w:pPr>
+        <w:tabs>
+          <w:tab w:val="num" w:pos="1440"/>
+        </w:tabs>
+        <w:ind w:left="1440" w:hanging="720"/>
+      </w:pPr>
+    </w:lvl>
+    <w:lvl w:ilvl="2">
+      <w:start w:val="1"/>
+      <w:numFmt w:val="decimal"/>
+      <w:lvlText w:val="%3."/>
+      <w:lvlJc w:val="left"/>
+      <w:pPr>
+        <w:tabs>
+          <w:tab w:val="num" w:pos="2160"/>
+        </w:tabs>
+        <w:ind w:left="2160" w:hanging="720"/>
+      </w:pPr>
+    </w:lvl>
+    <w:lvl w:ilvl="3">
+      <w:start w:val="1"/>
+      <w:numFmt w:val="decimal"/>
+      <w:lvlText w:val="%4."/>
+      <w:lvlJc w:val="left"/>
+      <w:pPr>
+        <w:tabs>
+          <w:tab w:val="num" w:pos="2880"/>
+        </w:tabs>
+        <w:ind w:left="2880" w:hanging="720"/>
+      </w:pPr>
+    </w:lvl>
+    <w:lvl w:ilvl="4">
+      <w:start w:val="1"/>
+      <w:numFmt w:val="decimal"/>
+      <w:lvlText w:val="%5."/>
+      <w:lvlJc w:val="left"/>
+      <w:pPr>
+        <w:tabs>
+          <w:tab w:val="num" w:pos="3600"/>
+        </w:tabs>
+        <w:ind w:left="3600" w:hanging="720"/>
+      </w:pPr>
+    </w:lvl>
+    <w:lvl w:ilvl="5">
+      <w:start w:val="1"/>
+      <w:numFmt w:val="decimal"/>
+      <w:lvlText w:val="%6."/>
+      <w:lvlJc w:val="left"/>
+      <w:pPr>
+        <w:tabs>
+          <w:tab w:val="num" w:pos="4320"/>
+        </w:tabs>
+        <w:ind w:left="4320" w:hanging="720"/>
+      </w:pPr>
+    </w:lvl>
+    <w:lvl w:ilvl="6">
+      <w:start w:val="1"/>
+      <w:numFmt w:val="decimal"/>
+      <w:lvlText w:val="%7."/>
+      <w:lvlJc w:val="left"/>
+      <w:pPr>
+        <w:tabs>
+          <w:tab w:val="num" w:pos="5040"/>
+        </w:tabs>
+        <w:ind w:left="5040" w:hanging="720"/>
+      </w:pPr>
+    </w:lvl>
+    <w:lvl w:ilvl="7">
+      <w:start w:val="1"/>
+      <w:numFmt w:val="decimal"/>
+      <w:lvlText w:val="%8."/>
+      <w:lvlJc w:val="left"/>
+      <w:pPr>
+        <w:tabs>
+          <w:tab w:val="num" w:pos="5760"/>
+        </w:tabs>
+        <w:ind w:left="5760" w:hanging="720"/>
+      </w:pPr>
+    </w:lvl>
+    <w:lvl w:ilvl="8">
+      <w:start w:val="1"/>
+      <w:numFmt w:val="decimal"/>
+      <w:lvlText w:val="%9."/>
+      <w:lvlJc w:val="left"/>
+      <w:pPr>
+        <w:tabs>
+          <w:tab w:val="num" w:pos="6480"/>
+        </w:tabs>
+        <w:ind w:left="6480" w:hanging="720"/>
+      </w:pPr>
+    </w:lvl>
+  </w:abstractNum>
+  <w:abstractNum w:abstractNumId="5" w15:restartNumberingAfterBreak="0">
     <w:nsid w:val="62CE42E1"/>
     <w:multiLevelType w:val="multilevel"/>
     <w:tmpl w:val="B8CAA9D6"/>
@@ -10167,23 +10640,213 @@
       </w:rPr>
     </w:lvl>
   </w:abstractNum>
+  <w:abstractNum w:abstractNumId="6" w15:restartNumberingAfterBreak="0">
+    <w:nsid w:val="6F0B5187"/>
+    <w:multiLevelType w:val="hybridMultilevel"/>
+    <w:tmpl w:val="FBAA676C"/>
+    <w:lvl w:ilvl="0" w:tplc="0409000F">
+      <w:start w:val="1"/>
+      <w:numFmt w:val="decimal"/>
+      <w:lvlText w:val="%1."/>
+      <w:lvlJc w:val="left"/>
+      <w:pPr>
+        <w:ind w:left="720" w:hanging="360"/>
+      </w:pPr>
+    </w:lvl>
+    <w:lvl w:ilvl="1" w:tplc="04090019" w:tentative="1">
+      <w:start w:val="1"/>
+      <w:numFmt w:val="lowerLetter"/>
+      <w:lvlText w:val="%2."/>
+      <w:lvlJc w:val="left"/>
+      <w:pPr>
+        <w:ind w:left="1440" w:hanging="360"/>
+      </w:pPr>
+    </w:lvl>
+    <w:lvl w:ilvl="2" w:tplc="0409001B" w:tentative="1">
+      <w:start w:val="1"/>
+      <w:numFmt w:val="lowerRoman"/>
+      <w:lvlText w:val="%3."/>
+      <w:lvlJc w:val="right"/>
+      <w:pPr>
+        <w:ind w:left="2160" w:hanging="180"/>
+      </w:pPr>
+    </w:lvl>
+    <w:lvl w:ilvl="3" w:tplc="0409000F" w:tentative="1">
+      <w:start w:val="1"/>
+      <w:numFmt w:val="decimal"/>
+      <w:lvlText w:val="%4."/>
+      <w:lvlJc w:val="left"/>
+      <w:pPr>
+        <w:ind w:left="2880" w:hanging="360"/>
+      </w:pPr>
+    </w:lvl>
+    <w:lvl w:ilvl="4" w:tplc="04090019" w:tentative="1">
+      <w:start w:val="1"/>
+      <w:numFmt w:val="lowerLetter"/>
+      <w:lvlText w:val="%5."/>
+      <w:lvlJc w:val="left"/>
+      <w:pPr>
+        <w:ind w:left="3600" w:hanging="360"/>
+      </w:pPr>
+    </w:lvl>
+    <w:lvl w:ilvl="5" w:tplc="0409001B" w:tentative="1">
+      <w:start w:val="1"/>
+      <w:numFmt w:val="lowerRoman"/>
+      <w:lvlText w:val="%6."/>
+      <w:lvlJc w:val="right"/>
+      <w:pPr>
+        <w:ind w:left="4320" w:hanging="180"/>
+      </w:pPr>
+    </w:lvl>
+    <w:lvl w:ilvl="6" w:tplc="0409000F" w:tentative="1">
+      <w:start w:val="1"/>
+      <w:numFmt w:val="decimal"/>
+      <w:lvlText w:val="%7."/>
+      <w:lvlJc w:val="left"/>
+      <w:pPr>
+        <w:ind w:left="5040" w:hanging="360"/>
+      </w:pPr>
+    </w:lvl>
+    <w:lvl w:ilvl="7" w:tplc="04090019" w:tentative="1">
+      <w:start w:val="1"/>
+      <w:numFmt w:val="lowerLetter"/>
+      <w:lvlText w:val="%8."/>
+      <w:lvlJc w:val="left"/>
+      <w:pPr>
+        <w:ind w:left="5760" w:hanging="360"/>
+      </w:pPr>
+    </w:lvl>
+    <w:lvl w:ilvl="8" w:tplc="0409001B" w:tentative="1">
+      <w:start w:val="1"/>
+      <w:numFmt w:val="lowerRoman"/>
+      <w:lvlText w:val="%9."/>
+      <w:lvlJc w:val="right"/>
+      <w:pPr>
+        <w:ind w:left="6480" w:hanging="180"/>
+      </w:pPr>
+    </w:lvl>
+  </w:abstractNum>
+  <w:abstractNum w:abstractNumId="7" w15:restartNumberingAfterBreak="0">
+    <w:nsid w:val="71F81237"/>
+    <w:multiLevelType w:val="multilevel"/>
+    <w:tmpl w:val="0409001D"/>
+    <w:lvl w:ilvl="0">
+      <w:start w:val="1"/>
+      <w:numFmt w:val="decimal"/>
+      <w:lvlText w:val="%1)"/>
+      <w:lvlJc w:val="left"/>
+      <w:pPr>
+        <w:ind w:left="360" w:hanging="360"/>
+      </w:pPr>
+    </w:lvl>
+    <w:lvl w:ilvl="1">
+      <w:start w:val="1"/>
+      <w:numFmt w:val="lowerLetter"/>
+      <w:lvlText w:val="%2)"/>
+      <w:lvlJc w:val="left"/>
+      <w:pPr>
+        <w:ind w:left="720" w:hanging="360"/>
+      </w:pPr>
+    </w:lvl>
+    <w:lvl w:ilvl="2">
+      <w:start w:val="1"/>
+      <w:numFmt w:val="lowerRoman"/>
+      <w:lvlText w:val="%3)"/>
+      <w:lvlJc w:val="left"/>
+      <w:pPr>
+        <w:ind w:left="1080" w:hanging="360"/>
+      </w:pPr>
+    </w:lvl>
+    <w:lvl w:ilvl="3">
+      <w:start w:val="1"/>
+      <w:numFmt w:val="decimal"/>
+      <w:lvlText w:val="(%4)"/>
+      <w:lvlJc w:val="left"/>
+      <w:pPr>
+        <w:ind w:left="1440" w:hanging="360"/>
+      </w:pPr>
+    </w:lvl>
+    <w:lvl w:ilvl="4">
+      <w:start w:val="1"/>
+      <w:numFmt w:val="lowerLetter"/>
+      <w:lvlText w:val="(%5)"/>
+      <w:lvlJc w:val="left"/>
+      <w:pPr>
+        <w:ind w:left="1800" w:hanging="360"/>
+      </w:pPr>
+    </w:lvl>
+    <w:lvl w:ilvl="5">
+      <w:start w:val="1"/>
+      <w:numFmt w:val="lowerRoman"/>
+      <w:lvlText w:val="(%6)"/>
+      <w:lvlJc w:val="left"/>
+      <w:pPr>
+        <w:ind w:left="2160" w:hanging="360"/>
+      </w:pPr>
+    </w:lvl>
+    <w:lvl w:ilvl="6">
+      <w:start w:val="1"/>
+      <w:numFmt w:val="decimal"/>
+      <w:lvlText w:val="%7."/>
+      <w:lvlJc w:val="left"/>
+      <w:pPr>
+        <w:ind w:left="2520" w:hanging="360"/>
+      </w:pPr>
+    </w:lvl>
+    <w:lvl w:ilvl="7">
+      <w:start w:val="1"/>
+      <w:numFmt w:val="lowerLetter"/>
+      <w:lvlText w:val="%8."/>
+      <w:lvlJc w:val="left"/>
+      <w:pPr>
+        <w:ind w:left="2880" w:hanging="360"/>
+      </w:pPr>
+    </w:lvl>
+    <w:lvl w:ilvl="8">
+      <w:start w:val="1"/>
+      <w:numFmt w:val="lowerRoman"/>
+      <w:lvlText w:val="%9."/>
+      <w:lvlJc w:val="left"/>
+      <w:pPr>
+        <w:ind w:left="3240" w:hanging="360"/>
+      </w:pPr>
+    </w:lvl>
+  </w:abstractNum>
   <w:num w:numId="1">
     <w:abstractNumId w:val="0"/>
   </w:num>
   <w:num w:numId="2">
+    <w:abstractNumId w:val="5"/>
+  </w:num>
+  <w:num w:numId="3">
+    <w:abstractNumId w:val="5"/>
+  </w:num>
+  <w:num w:numId="4">
+    <w:abstractNumId w:val="5"/>
+  </w:num>
+  <w:num w:numId="5">
+    <w:abstractNumId w:val="5"/>
+  </w:num>
+  <w:num w:numId="6">
+    <w:abstractNumId w:val="5"/>
+  </w:num>
+  <w:num w:numId="7">
+    <w:abstractNumId w:val="4"/>
+  </w:num>
+  <w:num w:numId="8">
+    <w:abstractNumId w:val="7"/>
+  </w:num>
+  <w:num w:numId="9">
+    <w:abstractNumId w:val="6"/>
+  </w:num>
+  <w:num w:numId="10">
+    <w:abstractNumId w:val="2"/>
+  </w:num>
+  <w:num w:numId="11">
     <w:abstractNumId w:val="1"/>
   </w:num>
-  <w:num w:numId="3">
-    <w:abstractNumId w:val="1"/>
-  </w:num>
-  <w:num w:numId="4">
-    <w:abstractNumId w:val="1"/>
-  </w:num>
-  <w:num w:numId="5">
-    <w:abstractNumId w:val="1"/>
-  </w:num>
-  <w:num w:numId="6">
-    <w:abstractNumId w:val="1"/>
+  <w:num w:numId="12">
+    <w:abstractNumId w:val="3"/>
   </w:num>
 </w:numbering>
 </file>
@@ -13570,6 +14233,17 @@
       <w:sz w:val="18"/>
     </w:rPr>
   </w:style>
+  <w:style w:type="paragraph" w:styleId="ListParagraph">
+    <w:name w:val="List Paragraph"/>
+    <w:basedOn w:val="Normal"/>
+    <w:uiPriority w:val="34"/>
+    <w:qFormat/>
+    <w:rsid w:val="00834EF5"/>
+    <w:pPr>
+      <w:ind w:left="720"/>
+      <w:contextualSpacing/>
+    </w:pPr>
+  </w:style>
 </w:styles>
 </file>
 
@@ -13873,7 +14547,7 @@
 </file>
 
 <file path=customXml/itemProps1.xml><?xml version="1.0" encoding="utf-8"?>
-<ds:datastoreItem xmlns:ds="http://schemas.openxmlformats.org/officeDocument/2006/customXml" ds:itemID="{196C5400-2706-3C4B-AD57-F9BC6B111FFF}">
+<ds:datastoreItem xmlns:ds="http://schemas.openxmlformats.org/officeDocument/2006/customXml" ds:itemID="{12A7BBA4-8867-EA44-B1F5-548D8E8231E0}">
   <ds:schemaRefs>
     <ds:schemaRef ds:uri="http://schemas.openxmlformats.org/officeDocument/2006/bibliography"/>
   </ds:schemaRefs>

</xml_diff>